<commit_message>
adapted for deployment to heroku
</commit_message>
<xml_diff>
--- a/REAL doc.docx
+++ b/REAL doc.docx
@@ -124,26 +124,26 @@
             <w14:round/>
           </w14:textOutline>
         </w:rPr>
-        <w:t xml:space="preserve">Radiology </w:t>
-      </w:r>
-      <w:r>
-        <w:rPr>
-          <w:rFonts w:ascii="Arial" w:hAnsi="Arial" w:cs="Arial"/>
-          <w:color w:val="FFFF00"/>
-          <w:sz w:val="28"/>
-          <w:szCs w:val="28"/>
-          <w14:shadow w14:blurRad="38100" w14:dist="19050" w14:dir="2700000" w14:sx="100000" w14:sy="100000" w14:kx="0" w14:ky="0" w14:algn="tl">
-            <w14:schemeClr w14:val="dk1">
-              <w14:alpha w14:val="60000"/>
-            </w14:schemeClr>
-          </w14:shadow>
-          <w14:textOutline w14:w="0" w14:cap="flat" w14:cmpd="sng" w14:algn="ctr">
-            <w14:noFill/>
-            <w14:prstDash w14:val="solid"/>
-            <w14:round/>
-          </w14:textOutline>
-        </w:rPr>
-        <w:t xml:space="preserve">Enrichment </w:t>
+        <w:t>Radiology</w:t>
+      </w:r>
+      <w:r>
+        <w:rPr>
+          <w:rFonts w:ascii="Arial" w:hAnsi="Arial" w:cs="Arial"/>
+          <w:color w:val="FFC000"/>
+          <w:sz w:val="28"/>
+          <w:szCs w:val="28"/>
+          <w14:shadow w14:blurRad="38100" w14:dist="19050" w14:dir="2700000" w14:sx="100000" w14:sy="100000" w14:kx="0" w14:ky="0" w14:algn="tl">
+            <w14:schemeClr w14:val="dk1">
+              <w14:alpha w14:val="60000"/>
+            </w14:schemeClr>
+          </w14:shadow>
+          <w14:textOutline w14:w="0" w14:cap="flat" w14:cmpd="sng" w14:algn="ctr">
+            <w14:noFill/>
+            <w14:prstDash w14:val="solid"/>
+            <w14:round/>
+          </w14:textOutline>
+        </w:rPr>
+        <w:t xml:space="preserve"> Enrichment </w:t>
       </w:r>
       <w:r>
         <w:rPr>
@@ -259,7 +259,45 @@
             <w14:round/>
           </w14:textOutline>
         </w:rPr>
-        <w:t>Master in Radiology | University of Malaya</w:t>
+        <w:t xml:space="preserve">Master </w:t>
+      </w:r>
+      <w:r>
+        <w:rPr>
+          <w:rFonts w:ascii="Arial" w:hAnsi="Arial" w:cs="Arial"/>
+          <w:color w:val="404040" w:themeColor="text1" w:themeTint="BF"/>
+          <w:sz w:val="28"/>
+          <w:szCs w:val="28"/>
+          <w14:shadow w14:blurRad="38100" w14:dist="19050" w14:dir="2700000" w14:sx="100000" w14:sy="100000" w14:kx="0" w14:ky="0" w14:algn="tl">
+            <w14:schemeClr w14:val="dk1">
+              <w14:alpha w14:val="60000"/>
+            </w14:schemeClr>
+          </w14:shadow>
+          <w14:textOutline w14:w="0" w14:cap="flat" w14:cmpd="sng" w14:algn="ctr">
+            <w14:noFill/>
+            <w14:prstDash w14:val="solid"/>
+            <w14:round/>
+          </w14:textOutline>
+        </w:rPr>
+        <w:t>of</w:t>
+      </w:r>
+      <w:r>
+        <w:rPr>
+          <w:rFonts w:ascii="Arial" w:hAnsi="Arial" w:cs="Arial"/>
+          <w:color w:val="404040" w:themeColor="text1" w:themeTint="BF"/>
+          <w:sz w:val="28"/>
+          <w:szCs w:val="28"/>
+          <w14:shadow w14:blurRad="38100" w14:dist="19050" w14:dir="2700000" w14:sx="100000" w14:sy="100000" w14:kx="0" w14:ky="0" w14:algn="tl">
+            <w14:schemeClr w14:val="dk1">
+              <w14:alpha w14:val="60000"/>
+            </w14:schemeClr>
+          </w14:shadow>
+          <w14:textOutline w14:w="0" w14:cap="flat" w14:cmpd="sng" w14:algn="ctr">
+            <w14:noFill/>
+            <w14:prstDash w14:val="solid"/>
+            <w14:round/>
+          </w14:textOutline>
+        </w:rPr>
+        <w:t xml:space="preserve"> Radiology | University of Malaya</w:t>
       </w:r>
     </w:p>
     <w:p>

</xml_diff>